<commit_message>
ubdate lab by web
</commit_message>
<xml_diff>
--- a/laba3/Щукин_Егор_Вячеславович_P3214_3.docx
+++ b/laba3/Щукин_Егор_Вячеславович_P3214_3.docx
@@ -168,7 +168,6 @@
         <w:rPr>
           <w:i/>
           <w:iCs/>
-          <w:lang w:val="en-US"/>
         </w:rPr>
       </w:pPr>
       <w:r>
@@ -185,294 +184,492 @@
         </w:rPr>
         <w:t>№</w:t>
       </w:r>
+      <w:r>
+        <w:rPr>
+          <w:i/>
+          <w:iCs/>
+        </w:rPr>
+        <w:t>3</w:t>
+      </w:r>
+    </w:p>
+    <w:p>
+      <w:pPr>
+        <w:pStyle w:val="a3"/>
+        <w:jc w:val="center"/>
+        <w:rPr>
+          <w:b/>
+          <w:bCs/>
+        </w:rPr>
+      </w:pPr>
+    </w:p>
+    <w:p>
+      <w:pPr>
+        <w:pStyle w:val="a3"/>
+        <w:jc w:val="center"/>
+        <w:rPr>
+          <w:b/>
+          <w:bCs/>
+          <w:i/>
+          <w:iCs/>
+        </w:rPr>
+      </w:pPr>
+      <w:r>
+        <w:rPr>
+          <w:b/>
+          <w:bCs/>
+        </w:rPr>
+        <w:t>Вариант</w:t>
+      </w:r>
+      <w:r>
+        <w:rPr>
+          <w:b/>
+          <w:bCs/>
+          <w:i/>
+          <w:iCs/>
+        </w:rPr>
+        <w:t xml:space="preserve"> </w:t>
+      </w:r>
+      <w:r>
+        <w:rPr>
+          <w:i/>
+          <w:iCs/>
+        </w:rPr>
+        <w:t>№</w:t>
+      </w:r>
+      <w:r>
+        <w:rPr>
+          <w:i/>
+          <w:iCs/>
+        </w:rPr>
+        <w:t>321407</w:t>
+      </w:r>
+    </w:p>
+    <w:p>
+      <w:pPr>
+        <w:pStyle w:val="a3"/>
+        <w:jc w:val="center"/>
+      </w:pPr>
+    </w:p>
+    <w:p>
+      <w:pPr>
+        <w:pStyle w:val="a3"/>
+      </w:pPr>
+    </w:p>
+    <w:p>
+      <w:pPr>
+        <w:pStyle w:val="a3"/>
+        <w:jc w:val="right"/>
+      </w:pPr>
+    </w:p>
+    <w:p>
+      <w:pPr>
+        <w:pStyle w:val="a3"/>
+        <w:jc w:val="right"/>
+      </w:pPr>
+    </w:p>
+    <w:p>
+      <w:pPr>
+        <w:pStyle w:val="a3"/>
+        <w:jc w:val="right"/>
+      </w:pPr>
+    </w:p>
+    <w:p>
+      <w:pPr>
+        <w:pStyle w:val="a3"/>
+        <w:jc w:val="right"/>
+      </w:pPr>
+    </w:p>
+    <w:p>
+      <w:pPr>
+        <w:pStyle w:val="a3"/>
+        <w:jc w:val="right"/>
+        <w:rPr>
+          <w:b/>
+          <w:bCs/>
+        </w:rPr>
+      </w:pPr>
+      <w:r>
+        <w:rPr>
+          <w:b/>
+          <w:bCs/>
+        </w:rPr>
+        <w:t>Выполнил</w:t>
+      </w:r>
+      <w:r>
+        <w:rPr>
+          <w:b/>
+          <w:bCs/>
+        </w:rPr>
+        <w:t>:</w:t>
+      </w:r>
+    </w:p>
+    <w:p>
+      <w:pPr>
+        <w:pStyle w:val="a3"/>
+        <w:jc w:val="right"/>
+      </w:pPr>
+      <w:r>
+        <w:t>Щукин Егор</w:t>
+      </w:r>
+    </w:p>
+    <w:p>
+      <w:pPr>
+        <w:pStyle w:val="a3"/>
+        <w:jc w:val="right"/>
+        <w:rPr>
+          <w:b/>
+          <w:bCs/>
+        </w:rPr>
+      </w:pPr>
+      <w:r>
+        <w:t>Вячеславович</w:t>
+      </w:r>
+    </w:p>
+    <w:p>
+      <w:pPr>
+        <w:pStyle w:val="a3"/>
+        <w:jc w:val="right"/>
+        <w:rPr>
+          <w:b/>
+          <w:bCs/>
+        </w:rPr>
+      </w:pPr>
       <w:r>
         <w:rPr>
           <w:i/>
           <w:iCs/>
           <w:lang w:val="en-US"/>
         </w:rPr>
-        <w:t>3</w:t>
-      </w:r>
-    </w:p>
-    <w:p>
-      <w:pPr>
-        <w:pStyle w:val="a3"/>
-        <w:jc w:val="center"/>
-        <w:rPr>
-          <w:b/>
-          <w:bCs/>
-        </w:rPr>
-      </w:pPr>
-    </w:p>
-    <w:p>
-      <w:pPr>
-        <w:pStyle w:val="a3"/>
-        <w:jc w:val="center"/>
-        <w:rPr>
-          <w:b/>
-          <w:bCs/>
+        <w:t>P</w:t>
+      </w:r>
+      <w:r>
+        <w:rPr>
           <w:i/>
           <w:iCs/>
         </w:rPr>
-      </w:pPr>
-      <w:r>
-        <w:rPr>
-          <w:b/>
-          <w:bCs/>
-        </w:rPr>
-        <w:t>Вариант</w:t>
-      </w:r>
-      <w:r>
-        <w:rPr>
-          <w:b/>
-          <w:bCs/>
+        <w:t>3</w:t>
+      </w:r>
+      <w:r>
+        <w:rPr>
           <w:i/>
           <w:iCs/>
         </w:rPr>
-        <w:t xml:space="preserve"> </w:t>
+        <w:t>2</w:t>
       </w:r>
       <w:r>
         <w:rPr>
           <w:i/>
           <w:iCs/>
         </w:rPr>
-        <w:t>№</w:t>
-      </w:r>
-      <w:r>
+        <w:t>14</w:t>
+      </w:r>
+    </w:p>
+    <w:p>
+      <w:pPr>
+        <w:pStyle w:val="a3"/>
+        <w:jc w:val="right"/>
+        <w:rPr>
+          <w:b/>
+          <w:bCs/>
+        </w:rPr>
+      </w:pPr>
+      <w:r>
+        <w:rPr>
+          <w:b/>
+          <w:bCs/>
+        </w:rPr>
+        <w:t>Проверил</w:t>
+      </w:r>
+      <w:r>
+        <w:rPr>
+          <w:b/>
+          <w:bCs/>
+        </w:rPr>
+        <w:t>:</w:t>
+      </w:r>
+    </w:p>
+    <w:p>
+      <w:pPr>
+        <w:pStyle w:val="a3"/>
+        <w:jc w:val="right"/>
         <w:rPr>
           <w:i/>
           <w:iCs/>
         </w:rPr>
-        <w:t>321407</w:t>
-      </w:r>
-    </w:p>
-    <w:p>
-      <w:pPr>
-        <w:pStyle w:val="a3"/>
-        <w:jc w:val="center"/>
-      </w:pPr>
-    </w:p>
-    <w:p>
-      <w:pPr>
-        <w:pStyle w:val="a3"/>
-      </w:pPr>
-    </w:p>
-    <w:p>
-      <w:pPr>
-        <w:pStyle w:val="a3"/>
-        <w:jc w:val="right"/>
-      </w:pPr>
-    </w:p>
-    <w:p>
-      <w:pPr>
-        <w:pStyle w:val="a3"/>
-        <w:jc w:val="right"/>
-      </w:pPr>
-    </w:p>
-    <w:p>
-      <w:pPr>
-        <w:pStyle w:val="a3"/>
-        <w:jc w:val="right"/>
-      </w:pPr>
-    </w:p>
-    <w:p>
-      <w:pPr>
-        <w:pStyle w:val="a3"/>
-        <w:jc w:val="right"/>
-      </w:pPr>
-    </w:p>
-    <w:p>
-      <w:pPr>
-        <w:pStyle w:val="a3"/>
-        <w:jc w:val="right"/>
-        <w:rPr>
-          <w:b/>
-          <w:bCs/>
-        </w:rPr>
-      </w:pPr>
-      <w:r>
-        <w:rPr>
-          <w:b/>
-          <w:bCs/>
-        </w:rPr>
-        <w:t>Выполнил</w:t>
-      </w:r>
-      <w:r>
-        <w:rPr>
-          <w:b/>
-          <w:bCs/>
-        </w:rPr>
-        <w:t>:</w:t>
-      </w:r>
-    </w:p>
-    <w:p>
-      <w:pPr>
-        <w:pStyle w:val="a3"/>
-        <w:jc w:val="right"/>
-      </w:pPr>
-      <w:r>
-        <w:t>Щукин Егор</w:t>
-      </w:r>
-    </w:p>
-    <w:p>
-      <w:pPr>
-        <w:pStyle w:val="a3"/>
-        <w:jc w:val="right"/>
-        <w:rPr>
-          <w:b/>
-          <w:bCs/>
-        </w:rPr>
-      </w:pPr>
-      <w:r>
-        <w:t>Вячеславович</w:t>
-      </w:r>
-    </w:p>
-    <w:p>
-      <w:pPr>
-        <w:pStyle w:val="a3"/>
-        <w:jc w:val="right"/>
-        <w:rPr>
-          <w:b/>
-          <w:bCs/>
-        </w:rPr>
       </w:pPr>
       <w:r>
         <w:rPr>
           <w:i/>
           <w:iCs/>
-          <w:lang w:val="en-US"/>
-        </w:rPr>
-        <w:t>P</w:t>
+        </w:rPr>
+        <w:t>Наумова Н</w:t>
       </w:r>
       <w:r>
         <w:rPr>
           <w:i/>
           <w:iCs/>
         </w:rPr>
-        <w:t>3</w:t>
+        <w:t>.</w:t>
       </w:r>
       <w:r>
         <w:rPr>
           <w:i/>
           <w:iCs/>
         </w:rPr>
-        <w:t>2</w:t>
-      </w:r>
-      <w:r>
+        <w:t>А.</w:t>
+      </w:r>
+    </w:p>
+    <w:p>
+      <w:pPr>
+        <w:pStyle w:val="a3"/>
+        <w:jc w:val="right"/>
         <w:rPr>
           <w:i/>
           <w:iCs/>
         </w:rPr>
-        <w:t>14</w:t>
-      </w:r>
-    </w:p>
-    <w:p>
-      <w:pPr>
-        <w:pStyle w:val="a3"/>
-        <w:jc w:val="right"/>
-        <w:rPr>
-          <w:b/>
-          <w:bCs/>
-        </w:rPr>
-      </w:pPr>
-      <w:r>
-        <w:rPr>
-          <w:b/>
-          <w:bCs/>
-        </w:rPr>
-        <w:t>Проверил</w:t>
-      </w:r>
-      <w:r>
-        <w:rPr>
-          <w:b/>
-          <w:bCs/>
+      </w:pPr>
+    </w:p>
+    <w:p>
+      <w:pPr>
+        <w:pStyle w:val="a3"/>
+        <w:jc w:val="center"/>
+      </w:pPr>
+    </w:p>
+    <w:p>
+      <w:pPr>
+        <w:pStyle w:val="a3"/>
+        <w:jc w:val="center"/>
+      </w:pPr>
+    </w:p>
+    <w:p>
+      <w:pPr>
+        <w:pStyle w:val="a3"/>
+      </w:pPr>
+    </w:p>
+    <w:p>
+      <w:pPr>
+        <w:pStyle w:val="a3"/>
+      </w:pPr>
+    </w:p>
+    <w:p>
+      <w:pPr>
+        <w:pStyle w:val="a3"/>
+        <w:jc w:val="center"/>
+      </w:pPr>
+    </w:p>
+    <w:p>
+      <w:pPr>
+        <w:jc w:val="center"/>
+        <w:rPr>
+          <w:b/>
+          <w:bCs/>
+        </w:rPr>
+      </w:pPr>
+      <w:r>
+        <w:rPr>
+          <w:b/>
+          <w:bCs/>
+        </w:rPr>
+        <w:t>Санкт-Петербург</w:t>
+      </w:r>
+      <w:r>
+        <w:rPr>
+          <w:b/>
+          <w:bCs/>
+        </w:rPr>
+        <w:t xml:space="preserve"> </w:t>
+      </w:r>
+    </w:p>
+    <w:p>
+      <w:pPr>
+        <w:jc w:val="center"/>
+        <w:rPr>
+          <w:b/>
+          <w:bCs/>
+          <w:lang w:val="en-US"/>
+        </w:rPr>
+      </w:pPr>
+      <w:r>
+        <w:rPr>
+          <w:b/>
+          <w:bCs/>
+        </w:rPr>
+        <w:t>2024</w:t>
+      </w:r>
+    </w:p>
+    <w:p>
+      <w:pPr>
+        <w:jc w:val="left"/>
+        <w:rPr>
+          <w:b/>
+          <w:bCs/>
+          <w:lang w:val="en-US"/>
+        </w:rPr>
+      </w:pPr>
+      <w:r>
+        <w:rPr>
+          <w:b/>
+          <w:bCs/>
+        </w:rPr>
+        <w:lastRenderedPageBreak/>
+        <w:t>Задание</w:t>
+      </w:r>
+      <w:r>
+        <w:rPr>
+          <w:b/>
+          <w:bCs/>
+          <w:lang w:val="en-US"/>
         </w:rPr>
         <w:t>:</w:t>
       </w:r>
     </w:p>
     <w:p>
       <w:pPr>
-        <w:pStyle w:val="a3"/>
-        <w:jc w:val="right"/>
-        <w:rPr>
-          <w:i/>
-          <w:iCs/>
-        </w:rPr>
-      </w:pPr>
-      <w:r>
-        <w:rPr>
-          <w:i/>
-          <w:iCs/>
-        </w:rPr>
-        <w:t>Наумова Н</w:t>
-      </w:r>
-      <w:r>
-        <w:rPr>
-          <w:i/>
-          <w:iCs/>
-        </w:rPr>
-        <w:t>.</w:t>
-      </w:r>
-      <w:r>
-        <w:rPr>
-          <w:i/>
-          <w:iCs/>
-        </w:rPr>
-        <w:t>А.</w:t>
-      </w:r>
-    </w:p>
-    <w:p>
-      <w:pPr>
-        <w:pStyle w:val="a3"/>
-        <w:jc w:val="right"/>
-        <w:rPr>
-          <w:i/>
-          <w:iCs/>
-        </w:rPr>
-      </w:pPr>
-    </w:p>
-    <w:p>
-      <w:pPr>
-        <w:pStyle w:val="a3"/>
-        <w:jc w:val="center"/>
-      </w:pPr>
-    </w:p>
-    <w:p>
-      <w:pPr>
-        <w:pStyle w:val="a3"/>
-        <w:jc w:val="center"/>
-      </w:pPr>
-    </w:p>
-    <w:p>
-      <w:pPr>
-        <w:pStyle w:val="a3"/>
-      </w:pPr>
-    </w:p>
-    <w:p>
-      <w:pPr>
-        <w:pStyle w:val="a3"/>
-      </w:pPr>
-    </w:p>
-    <w:p>
-      <w:pPr>
-        <w:pStyle w:val="a3"/>
-        <w:jc w:val="center"/>
-      </w:pPr>
-    </w:p>
-    <w:p>
-      <w:pPr>
-        <w:jc w:val="center"/>
-        <w:rPr>
-          <w:b/>
-          <w:bCs/>
-        </w:rPr>
-      </w:pPr>
-      <w:r>
-        <w:rPr>
-          <w:b/>
-          <w:bCs/>
-        </w:rPr>
-        <w:t>Санкт-Петербург</w:t>
+        <w:jc w:val="left"/>
+        <w:rPr>
+          <w:b/>
+          <w:bCs/>
+          <w:lang w:val="en-US"/>
+        </w:rPr>
+      </w:pPr>
+      <w:r>
+        <w:rPr>
+          <w:b/>
+          <w:bCs/>
+          <w:lang w:val="en-US"/>
+        </w:rPr>
+        <w:drawing>
+          <wp:inline distT="0" distB="0" distL="0" distR="0" wp14:anchorId="6B8CB5B0" wp14:editId="72500864">
+            <wp:extent cx="5940425" cy="3413760"/>
+            <wp:effectExtent l="0" t="0" r="3175" b="0"/>
+            <wp:docPr id="1382973577" name="Рисунок 1"/>
+            <wp:cNvGraphicFramePr>
+              <a:graphicFrameLocks xmlns:a="http://schemas.openxmlformats.org/drawingml/2006/main" noChangeAspect="1"/>
+            </wp:cNvGraphicFramePr>
+            <a:graphic xmlns:a="http://schemas.openxmlformats.org/drawingml/2006/main">
+              <a:graphicData uri="http://schemas.openxmlformats.org/drawingml/2006/picture">
+                <pic:pic xmlns:pic="http://schemas.openxmlformats.org/drawingml/2006/picture">
+                  <pic:nvPicPr>
+                    <pic:cNvPr id="1382973577" name=""/>
+                    <pic:cNvPicPr/>
+                  </pic:nvPicPr>
+                  <pic:blipFill>
+                    <a:blip r:embed="rId7"/>
+                    <a:stretch>
+                      <a:fillRect/>
+                    </a:stretch>
+                  </pic:blipFill>
+                  <pic:spPr>
+                    <a:xfrm>
+                      <a:off x="0" y="0"/>
+                      <a:ext cx="5940425" cy="3413760"/>
+                    </a:xfrm>
+                    <a:prstGeom prst="rect">
+                      <a:avLst/>
+                    </a:prstGeom>
+                  </pic:spPr>
+                </pic:pic>
+              </a:graphicData>
+            </a:graphic>
+          </wp:inline>
+        </w:drawing>
+      </w:r>
+    </w:p>
+    <w:p>
+      <w:pPr>
+        <w:jc w:val="center"/>
+        <w:rPr>
+          <w:b/>
+          <w:bCs/>
+          <w:lang w:val="en-US"/>
+        </w:rPr>
+      </w:pPr>
+    </w:p>
+    <w:p>
+      <w:pPr>
+        <w:jc w:val="left"/>
+        <w:rPr>
+          <w:b/>
+          <w:bCs/>
+          <w:lang w:val="en-US"/>
+        </w:rPr>
+      </w:pPr>
+      <w:r>
+        <w:rPr>
+          <w:b/>
+          <w:bCs/>
+        </w:rPr>
+        <w:t>Код</w:t>
+      </w:r>
+      <w:r>
+        <w:rPr>
+          <w:b/>
+          <w:bCs/>
+        </w:rPr>
+        <w:t xml:space="preserve">: </w:t>
+      </w:r>
+      <w:hyperlink r:id="rId8" w:history="1">
+        <w:r>
+          <w:rPr>
+            <w:rStyle w:val="a4"/>
+            <w:b/>
+            <w:bCs/>
+          </w:rPr>
+          <w:t>https:</w:t>
+        </w:r>
+        <w:r>
+          <w:rPr>
+            <w:rStyle w:val="a4"/>
+            <w:b/>
+            <w:bCs/>
+          </w:rPr>
+          <w:t>/</w:t>
+        </w:r>
+        <w:r>
+          <w:rPr>
+            <w:rStyle w:val="a4"/>
+            <w:b/>
+            <w:bCs/>
+          </w:rPr>
+          <w:t>/github.com/Egor-Legenda/itmo_projects/tree/master/laba3</w:t>
+        </w:r>
+      </w:hyperlink>
+    </w:p>
+    <w:p>
+      <w:pPr>
+        <w:jc w:val="left"/>
+        <w:rPr>
+          <w:b/>
+          <w:bCs/>
+        </w:rPr>
+      </w:pPr>
+      <w:r>
+        <w:rPr>
+          <w:b/>
+          <w:bCs/>
+        </w:rPr>
+        <w:t>Вывод</w:t>
+      </w:r>
+      <w:r>
+        <w:rPr>
+          <w:b/>
+          <w:bCs/>
+        </w:rPr>
+        <w:t xml:space="preserve">: </w:t>
+      </w:r>
+      <w:r>
+        <w:rPr>
+          <w:b/>
+          <w:bCs/>
+        </w:rPr>
+        <w:t xml:space="preserve">Я </w:t>
+      </w:r>
+      <w:r>
+        <w:rPr>
+          <w:b/>
+          <w:bCs/>
+        </w:rPr>
+        <w:t>изучил технологию</w:t>
       </w:r>
       <w:r>
         <w:rPr>
@@ -481,26 +678,144 @@
         </w:rPr>
         <w:t xml:space="preserve"> </w:t>
       </w:r>
-    </w:p>
-    <w:p>
-      <w:pPr>
-        <w:jc w:val="center"/>
+      <w:proofErr w:type="spellStart"/>
+      <w:r>
         <w:rPr>
           <w:b/>
           <w:bCs/>
           <w:lang w:val="en-US"/>
         </w:rPr>
-      </w:pPr>
-      <w:r>
-        <w:rPr>
-          <w:b/>
-          <w:bCs/>
-        </w:rPr>
-        <w:t>2024</w:t>
+        <w:t>JavaServer</w:t>
+      </w:r>
+      <w:proofErr w:type="spellEnd"/>
+      <w:r>
+        <w:rPr>
+          <w:b/>
+          <w:bCs/>
+        </w:rPr>
+        <w:t xml:space="preserve"> </w:t>
+      </w:r>
+      <w:r>
+        <w:rPr>
+          <w:b/>
+          <w:bCs/>
+          <w:lang w:val="en-US"/>
+        </w:rPr>
+        <w:t>Faces</w:t>
+      </w:r>
+      <w:r>
+        <w:rPr>
+          <w:b/>
+          <w:bCs/>
+        </w:rPr>
+        <w:t xml:space="preserve">, научился пользоваться компонентами, изучил </w:t>
+      </w:r>
+      <w:r>
+        <w:rPr>
+          <w:b/>
+          <w:bCs/>
+        </w:rPr>
+        <w:t xml:space="preserve">концепцию </w:t>
+      </w:r>
+      <w:r>
+        <w:rPr>
+          <w:b/>
+          <w:bCs/>
+          <w:lang w:val="en-US"/>
+        </w:rPr>
+        <w:t>ORM</w:t>
+      </w:r>
+      <w:r>
+        <w:rPr>
+          <w:b/>
+          <w:bCs/>
+        </w:rPr>
+        <w:t xml:space="preserve">. </w:t>
+      </w:r>
+      <w:r>
+        <w:rPr>
+          <w:b/>
+          <w:bCs/>
+        </w:rPr>
+        <w:t xml:space="preserve">Также мне удалось познакомится с </w:t>
+      </w:r>
+      <w:r>
+        <w:rPr>
+          <w:b/>
+          <w:bCs/>
+        </w:rPr>
+        <w:t xml:space="preserve">технологией </w:t>
+      </w:r>
+      <w:r>
+        <w:rPr>
+          <w:b/>
+          <w:bCs/>
+          <w:lang w:val="en-US"/>
+        </w:rPr>
+        <w:t>JPA</w:t>
+      </w:r>
+      <w:r>
+        <w:rPr>
+          <w:b/>
+          <w:bCs/>
+        </w:rPr>
+        <w:t xml:space="preserve">, </w:t>
+      </w:r>
+      <w:r>
+        <w:rPr>
+          <w:b/>
+          <w:bCs/>
+        </w:rPr>
+        <w:t xml:space="preserve">и осознать структуру и </w:t>
+      </w:r>
+      <w:r>
+        <w:rPr>
+          <w:b/>
+          <w:bCs/>
+        </w:rPr>
+        <w:t>провзаимодействовать</w:t>
+      </w:r>
+      <w:r>
+        <w:rPr>
+          <w:b/>
+          <w:bCs/>
+        </w:rPr>
+        <w:t xml:space="preserve"> с</w:t>
+      </w:r>
+      <w:r>
+        <w:rPr>
+          <w:b/>
+          <w:bCs/>
+        </w:rPr>
+        <w:t xml:space="preserve"> файлом </w:t>
+      </w:r>
+      <w:proofErr w:type="spellStart"/>
+      <w:r>
+        <w:rPr>
+          <w:b/>
+          <w:bCs/>
+        </w:rPr>
+        <w:t>faces-config.xm</w:t>
+      </w:r>
+      <w:proofErr w:type="spellEnd"/>
+      <w:r>
+        <w:rPr>
+          <w:b/>
+          <w:bCs/>
+          <w:lang w:val="en-US"/>
+        </w:rPr>
+        <w:t>l</w:t>
+      </w:r>
+      <w:r>
+        <w:rPr>
+          <w:b/>
+          <w:bCs/>
+        </w:rPr>
+        <w:t xml:space="preserve">. </w:t>
       </w:r>
     </w:p>
     <w:sectPr>
-      <w:headerReference w:type="default" r:id="rId7"/>
+      <w:headerReference w:type="default" r:id="rId9"/>
       <w:pgSz w:w="11906" w:h="16838"/>
       <w:pgMar w:top="1134" w:right="850" w:bottom="1134" w:left="1701" w:header="708" w:footer="708" w:gutter="0"/>
       <w:cols w:space="708"/>
@@ -1296,7 +1611,6 @@
   <w:style w:type="character" w:default="1" w:styleId="a0">
     <w:name w:val="Default Paragraph Font"/>
     <w:uiPriority w:val="1"/>
-    <w:semiHidden/>
     <w:unhideWhenUsed/>
   </w:style>
   <w:style w:type="table" w:default="1" w:styleId="a1">

</xml_diff>